<commit_message>
Segundo commit del Analisis
</commit_message>
<xml_diff>
--- a/Análisis parcial 1.docx
+++ b/Análisis parcial 1.docx
@@ -1,6 +1,6 @@
 
 <file path=word/document.xml><?xml version="1.0" encoding="utf-8"?>
-<w:document xmlns:wpc="http://schemas.microsoft.com/office/word/2010/wordprocessingCanvas" xmlns:cx="http://schemas.microsoft.com/office/drawing/2014/chartex" xmlns:cx1="http://schemas.microsoft.com/office/drawing/2015/9/8/chartex" xmlns:cx2="http://schemas.microsoft.com/office/drawing/2015/10/21/chartex" xmlns:cx3="http://schemas.microsoft.com/office/drawing/2016/5/9/chartex" xmlns:cx4="http://schemas.microsoft.com/office/drawing/2016/5/10/chartex" xmlns:cx5="http://schemas.microsoft.com/office/drawing/2016/5/11/chartex" xmlns:cx6="http://schemas.microsoft.com/office/drawing/2016/5/12/chartex" xmlns:cx7="http://schemas.microsoft.com/office/drawing/2016/5/13/chartex" xmlns:cx8="http://schemas.microsoft.com/office/drawing/2016/5/14/chartex" xmlns:mc="http://schemas.openxmlformats.org/markup-compatibility/2006" xmlns:aink="http://schemas.microsoft.com/office/drawing/2016/ink" xmlns:am3d="http://schemas.microsoft.com/office/drawing/2017/model3d" xmlns:o="urn:schemas-microsoft-com:office:office" xmlns:oel="http://schemas.microsoft.com/office/2019/extlst" xmlns:r="http://schemas.openxmlformats.org/officeDocument/2006/relationships" xmlns:m="http://schemas.openxmlformats.org/officeDocument/2006/math" xmlns:v="urn:schemas-microsoft-com:vml" xmlns:wp14="http://schemas.microsoft.com/office/word/2010/wordprocessingDrawing" xmlns:wp="http://schemas.openxmlformats.org/drawingml/2006/wordprocessingDrawing" xmlns:w10="urn:schemas-microsoft-com:office:word" xmlns:w="http://schemas.openxmlformats.org/wordprocessingml/2006/main" xmlns:w14="http://schemas.microsoft.com/office/word/2010/wordml" xmlns:w15="http://schemas.microsoft.com/office/word/2012/wordml" xmlns:w16cex="http://schemas.microsoft.com/office/word/2018/wordml/cex" xmlns:w16cid="http://schemas.microsoft.com/office/word/2016/wordml/cid" xmlns:w16="http://schemas.microsoft.com/office/word/2018/wordml" xmlns:w16du="http://schemas.microsoft.com/office/word/2023/wordml/word16du" xmlns:w16sdtdh="http://schemas.microsoft.com/office/word/2020/wordml/sdtdatahash" xmlns:w16se="http://schemas.microsoft.com/office/word/2015/wordml/symex" xmlns:wpg="http://schemas.microsoft.com/office/word/2010/wordprocessingGroup" xmlns:wpi="http://schemas.microsoft.com/office/word/2010/wordprocessingInk" xmlns:wne="http://schemas.microsoft.com/office/word/2006/wordml" xmlns:wps="http://schemas.microsoft.com/office/word/2010/wordprocessingShape" mc:Ignorable="w14 w15 w16se w16cid w16 w16cex w16sdtdh wp14">
+<w:document xmlns:wpc="http://schemas.microsoft.com/office/word/2010/wordprocessingCanvas" xmlns:cx="http://schemas.microsoft.com/office/drawing/2014/chartex" xmlns:cx1="http://schemas.microsoft.com/office/drawing/2015/9/8/chartex" xmlns:cx2="http://schemas.microsoft.com/office/drawing/2015/10/21/chartex" xmlns:cx3="http://schemas.microsoft.com/office/drawing/2016/5/9/chartex" xmlns:cx4="http://schemas.microsoft.com/office/drawing/2016/5/10/chartex" xmlns:cx5="http://schemas.microsoft.com/office/drawing/2016/5/11/chartex" xmlns:cx6="http://schemas.microsoft.com/office/drawing/2016/5/12/chartex" xmlns:cx7="http://schemas.microsoft.com/office/drawing/2016/5/13/chartex" xmlns:cx8="http://schemas.microsoft.com/office/drawing/2016/5/14/chartex" xmlns:mc="http://schemas.openxmlformats.org/markup-compatibility/2006" xmlns:aink="http://schemas.microsoft.com/office/drawing/2016/ink" xmlns:am3d="http://schemas.microsoft.com/office/drawing/2017/model3d" xmlns:o="urn:schemas-microsoft-com:office:office" xmlns:oel="http://schemas.microsoft.com/office/2019/extlst" xmlns:r="http://schemas.openxmlformats.org/officeDocument/2006/relationships" xmlns:m="http://schemas.openxmlformats.org/officeDocument/2006/math" xmlns:v="urn:schemas-microsoft-com:vml" xmlns:wp14="http://schemas.microsoft.com/office/word/2010/wordprocessingDrawing" xmlns:wp="http://schemas.openxmlformats.org/drawingml/2006/wordprocessingDrawing" xmlns:w10="urn:schemas-microsoft-com:office:word" xmlns:w="http://schemas.openxmlformats.org/wordprocessingml/2006/main" xmlns:w14="http://schemas.microsoft.com/office/word/2010/wordml" xmlns:w15="http://schemas.microsoft.com/office/word/2012/wordml" xmlns:w16cex="http://schemas.microsoft.com/office/word/2018/wordml/cex" xmlns:w16cid="http://schemas.microsoft.com/office/word/2016/wordml/cid" xmlns:w16="http://schemas.microsoft.com/office/word/2018/wordml" xmlns:w16sdtdh="http://schemas.microsoft.com/office/word/2020/wordml/sdtdatahash" xmlns:w16se="http://schemas.microsoft.com/office/word/2015/wordml/symex" xmlns:wpg="http://schemas.microsoft.com/office/word/2010/wordprocessingGroup" xmlns:wpi="http://schemas.microsoft.com/office/word/2010/wordprocessingInk" xmlns:wne="http://schemas.microsoft.com/office/word/2006/wordml" xmlns:wps="http://schemas.microsoft.com/office/word/2010/wordprocessingShape" mc:Ignorable="w14 w15 w16se w16cid w16 w16cex w16sdtdh wp14">
   <w:body>
     <w:p>
       <w:r>
@@ -14,22 +14,20 @@
     </w:p>
     <w:p>
       <w:r>
-        <w:t>Juan Esteban González Alzate</w:t>
-      </w:r>
-    </w:p>
-    <w:p>
-      <w:r>
+        <w:rPr>
+          <w:noProof/>
+        </w:rPr>
         <w:drawing>
-          <wp:anchor distT="0" distB="0" distL="114300" distR="114300" simplePos="0" relativeHeight="251658240" behindDoc="0" locked="0" layoutInCell="1" allowOverlap="1" wp14:anchorId="71A9C19A" wp14:editId="70AAA83F">
+          <wp:anchor distT="0" distB="0" distL="114300" distR="114300" simplePos="0" relativeHeight="251658240" behindDoc="0" locked="0" layoutInCell="1" allowOverlap="1" wp14:anchorId="71A9C19A" wp14:editId="1E7FDC58">
             <wp:simplePos x="0" y="0"/>
             <wp:positionH relativeFrom="margin">
-              <wp:posOffset>-3810</wp:posOffset>
+              <wp:align>center</wp:align>
             </wp:positionH>
             <wp:positionV relativeFrom="paragraph">
-              <wp:posOffset>-3810</wp:posOffset>
+              <wp:posOffset>252730</wp:posOffset>
             </wp:positionV>
-            <wp:extent cx="6391275" cy="3369945"/>
-            <wp:effectExtent l="0" t="0" r="9525" b="1905"/>
+            <wp:extent cx="7200900" cy="3369945"/>
+            <wp:effectExtent l="0" t="0" r="0" b="1905"/>
             <wp:wrapNone/>
             <wp:docPr id="1" name="Imagen 1" descr="Texto&#10;&#10;Descripción generada automáticamente"/>
             <wp:cNvGraphicFramePr>
@@ -57,7 +55,7 @@
                   <pic:spPr>
                     <a:xfrm>
                       <a:off x="0" y="0"/>
-                      <a:ext cx="6391275" cy="3369945"/>
+                      <a:ext cx="7200900" cy="3369945"/>
                     </a:xfrm>
                     <a:prstGeom prst="rect">
                       <a:avLst/>
@@ -69,6 +67,80 @@
             <wp14:sizeRelH relativeFrom="margin">
               <wp14:pctWidth>0</wp14:pctWidth>
             </wp14:sizeRelH>
+          </wp:anchor>
+        </w:drawing>
+      </w:r>
+      <w:r>
+        <w:t>Juan Esteban González Alzate</w:t>
+      </w:r>
+    </w:p>
+    <w:p/>
+    <w:p/>
+    <w:p/>
+    <w:p/>
+    <w:p/>
+    <w:p/>
+    <w:p/>
+    <w:p/>
+    <w:p/>
+    <w:p/>
+    <w:p/>
+    <w:p/>
+    <w:p>
+      <w:r>
+        <w:drawing>
+          <wp:anchor distT="0" distB="0" distL="114300" distR="114300" simplePos="0" relativeHeight="251659264" behindDoc="0" locked="0" layoutInCell="1" allowOverlap="1" wp14:anchorId="61ED92A3" wp14:editId="11D29FF5">
+            <wp:simplePos x="0" y="0"/>
+            <wp:positionH relativeFrom="margin">
+              <wp:posOffset>-441960</wp:posOffset>
+            </wp:positionH>
+            <wp:positionV relativeFrom="paragraph">
+              <wp:posOffset>245110</wp:posOffset>
+            </wp:positionV>
+            <wp:extent cx="6493711" cy="2333625"/>
+            <wp:effectExtent l="0" t="0" r="2540" b="0"/>
+            <wp:wrapNone/>
+            <wp:docPr id="3" name="Imagen 3"/>
+            <wp:cNvGraphicFramePr>
+              <a:graphicFrameLocks xmlns:a="http://schemas.openxmlformats.org/drawingml/2006/main" noChangeAspect="1"/>
+            </wp:cNvGraphicFramePr>
+            <a:graphic xmlns:a="http://schemas.openxmlformats.org/drawingml/2006/main">
+              <a:graphicData uri="http://schemas.openxmlformats.org/drawingml/2006/picture">
+                <pic:pic xmlns:pic="http://schemas.openxmlformats.org/drawingml/2006/picture">
+                  <pic:nvPicPr>
+                    <pic:cNvPr id="1" name=""/>
+                    <pic:cNvPicPr/>
+                  </pic:nvPicPr>
+                  <pic:blipFill>
+                    <a:blip r:embed="rId5">
+                      <a:extLst>
+                        <a:ext uri="{28A0092B-C50C-407E-A947-70E740481C1C}">
+                          <a14:useLocalDpi xmlns:a14="http://schemas.microsoft.com/office/drawing/2010/main" val="0"/>
+                        </a:ext>
+                      </a:extLst>
+                    </a:blip>
+                    <a:stretch>
+                      <a:fillRect/>
+                    </a:stretch>
+                  </pic:blipFill>
+                  <pic:spPr>
+                    <a:xfrm>
+                      <a:off x="0" y="0"/>
+                      <a:ext cx="6563315" cy="2358638"/>
+                    </a:xfrm>
+                    <a:prstGeom prst="rect">
+                      <a:avLst/>
+                    </a:prstGeom>
+                  </pic:spPr>
+                </pic:pic>
+              </a:graphicData>
+            </a:graphic>
+            <wp14:sizeRelH relativeFrom="margin">
+              <wp14:pctWidth>0</wp14:pctWidth>
+            </wp14:sizeRelH>
+            <wp14:sizeRelV relativeFrom="margin">
+              <wp14:pctHeight>0</wp14:pctHeight>
+            </wp14:sizeRelV>
           </wp:anchor>
         </w:drawing>
       </w:r>

</xml_diff>